<commit_message>
added readme and documentation for this app
</commit_message>
<xml_diff>
--- a/Whiteboard Documentation.docx
+++ b/Whiteboard Documentation.docx
@@ -390,15 +390,7 @@
         <w:t>Goal:</w:t>
       </w:r>
       <w:r>
-        <w:t xml:space="preserve"> Real-time collaborative digital whiteboard with user accounts, avatar &amp; image storage, and live drawing rooms. The presenter broadcasts </w:t>
-      </w:r>
-      <w:proofErr w:type="gramStart"/>
-      <w:r>
-        <w:t>quickly-generated</w:t>
-      </w:r>
-      <w:proofErr w:type="gramEnd"/>
-      <w:r>
-        <w:t xml:space="preserve"> PNG frames and viewers receive a lightweight live stream. The product is built as a two-folder repo (backend/ and frontend/) and can be deployed together behind a reverse proxy.</w:t>
+        <w:t xml:space="preserve"> Real-time collaborative digital whiteboard with user accounts, avatar &amp; image storage, and live drawing rooms. The presenter broadcasts quickly-generated PNG frames and viewers receive a lightweight live stream. The product is built as a two-folder repo (backend/ and frontend/) and can be deployed together behind a reverse proxy.</w:t>
       </w:r>
     </w:p>
     <w:p>
@@ -410,15 +402,7 @@
         <w:t>High-level tech:</w:t>
       </w:r>
       <w:r>
-        <w:t xml:space="preserve"> Node 18 (Express) + MongoDB + Socket.IO for </w:t>
-      </w:r>
-      <w:proofErr w:type="spellStart"/>
-      <w:r>
-        <w:t>realtime</w:t>
-      </w:r>
-      <w:proofErr w:type="spellEnd"/>
-      <w:r>
-        <w:t>; React 18 + Vite + Rough.js for drawing; Tailwind CSS for styling; Multer for uploads; JWT (http-only cookie) for auth.</w:t>
+        <w:t xml:space="preserve"> Node 18 (Express) + MongoDB + Socket.IO for realtime; React 18 + Vite + Rough.js for drawing; Tailwind CSS for styling; Multer for uploads; JWT (http-only cookie) for auth.</w:t>
       </w:r>
     </w:p>
     <w:p>
@@ -445,15 +429,7 @@
     </w:p>
     <w:p>
       <w:r>
-        <w:t xml:space="preserve">Prerequisites: Node 18+, </w:t>
-      </w:r>
-      <w:proofErr w:type="spellStart"/>
-      <w:r>
-        <w:t>npm</w:t>
-      </w:r>
-      <w:proofErr w:type="spellEnd"/>
-      <w:r>
-        <w:t>, MongoDB running (or Atlas URI)</w:t>
+        <w:t>Prerequisites: Node 18+, npm, MongoDB running (or Atlas URI)</w:t>
       </w:r>
     </w:p>
     <w:p>
@@ -478,23 +454,13 @@
       </w:r>
     </w:p>
     <w:p>
-      <w:proofErr w:type="spellStart"/>
-      <w:r>
-        <w:t>npm</w:t>
-      </w:r>
-      <w:proofErr w:type="spellEnd"/>
-      <w:r>
-        <w:t xml:space="preserve"> install</w:t>
-      </w:r>
-    </w:p>
-    <w:p>
-      <w:proofErr w:type="spellStart"/>
-      <w:r>
-        <w:t>npm</w:t>
-      </w:r>
-      <w:proofErr w:type="spellEnd"/>
-      <w:r>
-        <w:t xml:space="preserve"> run dev    # starts server on PORT 5000 (default)</w:t>
+      <w:r>
+        <w:t>npm install</w:t>
+      </w:r>
+    </w:p>
+    <w:p>
+      <w:r>
+        <w:t>npm run dev    # starts server on PORT 5000 (default)</w:t>
       </w:r>
     </w:p>
     <w:p/>
@@ -505,35 +471,17 @@
     </w:p>
     <w:p>
       <w:r>
-        <w:t>cd</w:t>
-      </w:r>
-      <w:proofErr w:type="gramStart"/>
-      <w:r>
-        <w:t xml:space="preserve"> ..</w:t>
-      </w:r>
-      <w:proofErr w:type="gramEnd"/>
-      <w:r>
-        <w:t>/frontend</w:t>
-      </w:r>
-    </w:p>
-    <w:p>
-      <w:proofErr w:type="spellStart"/>
-      <w:r>
-        <w:t>npm</w:t>
-      </w:r>
-      <w:proofErr w:type="spellEnd"/>
-      <w:r>
-        <w:t xml:space="preserve"> install</w:t>
-      </w:r>
-    </w:p>
-    <w:p>
-      <w:proofErr w:type="spellStart"/>
-      <w:r>
-        <w:t>npm</w:t>
-      </w:r>
-      <w:proofErr w:type="spellEnd"/>
-      <w:r>
-        <w:t xml:space="preserve"> run dev    # starts Vite dev server on port 5173</w:t>
+        <w:t>cd ../frontend</w:t>
+      </w:r>
+    </w:p>
+    <w:p>
+      <w:r>
+        <w:t>npm install</w:t>
+      </w:r>
+    </w:p>
+    <w:p>
+      <w:r>
+        <w:t>npm run dev    # starts Vite dev server on port 5173</w:t>
       </w:r>
     </w:p>
     <w:p/>
@@ -545,17 +493,7 @@
     </w:p>
     <w:p>
       <w:r>
-        <w:t xml:space="preserve">Notes: CORS on backend is configured to allow the dev origin http://localhost:5173. Axios instances in the frontend use </w:t>
-      </w:r>
-      <w:proofErr w:type="spellStart"/>
-      <w:proofErr w:type="gramStart"/>
-      <w:r>
-        <w:t>withCredentials:true</w:t>
-      </w:r>
-      <w:proofErr w:type="spellEnd"/>
-      <w:proofErr w:type="gramEnd"/>
-      <w:r>
-        <w:t xml:space="preserve"> to include the http-only cookie.</w:t>
+        <w:t>Notes: CORS on backend is configured to allow the dev origin http://localhost:5173. Axios instances in the frontend use withCredentials:true to include the http-only cookie.</w:t>
       </w:r>
     </w:p>
     <w:p>
@@ -613,23 +551,7 @@
         <w:t>Backend</w:t>
       </w:r>
       <w:r>
-        <w:t>: Express server serves REST APIs (/</w:t>
-      </w:r>
-      <w:proofErr w:type="spellStart"/>
-      <w:r>
-        <w:t>api</w:t>
-      </w:r>
-      <w:proofErr w:type="spellEnd"/>
-      <w:r>
-        <w:t>/*) and serves static files from /</w:t>
-      </w:r>
-      <w:proofErr w:type="spellStart"/>
-      <w:r>
-        <w:t>img</w:t>
-      </w:r>
-      <w:proofErr w:type="spellEnd"/>
-      <w:r>
-        <w:t>. Socket.IO runs on the same HTTP server and mediates room joins and broadcast frames. MongoDB stores users and references to uploaded filenames.</w:t>
+        <w:t>: Express server serves REST APIs (/api/*) and serves static files from /img. Socket.IO runs on the same HTTP server and mediates room joins and broadcast frames. MongoDB stores users and references to uploaded filenames.</w:t>
       </w:r>
     </w:p>
     <w:p>
@@ -647,15 +569,7 @@
         <w:t>Auth</w:t>
       </w:r>
       <w:r>
-        <w:t xml:space="preserve">: Email + password registration. Passwords are </w:t>
-      </w:r>
-      <w:proofErr w:type="spellStart"/>
-      <w:r>
-        <w:t>bcrypt</w:t>
-      </w:r>
-      <w:proofErr w:type="spellEnd"/>
-      <w:r>
-        <w:t>-hashed. Login returns a JWT set as an http-only cookie. Protected REST routes read the cookie.</w:t>
+        <w:t>: Email + password registration. Passwords are bcrypt-hashed. Login returns a JWT set as an http-only cookie. Protected REST routes read the cookie.</w:t>
       </w:r>
     </w:p>
     <w:p>
@@ -747,17 +661,7 @@
         </w:numPr>
       </w:pPr>
       <w:r>
-        <w:t xml:space="preserve">Axios (global instance with </w:t>
-      </w:r>
-      <w:proofErr w:type="spellStart"/>
-      <w:proofErr w:type="gramStart"/>
-      <w:r>
-        <w:t>withCredentials:true</w:t>
-      </w:r>
-      <w:proofErr w:type="spellEnd"/>
-      <w:proofErr w:type="gramEnd"/>
-      <w:r>
-        <w:t>)</w:t>
+        <w:t>Axios (global instance with withCredentials:true)</w:t>
       </w:r>
     </w:p>
     <w:p>
@@ -779,15 +683,7 @@
         </w:numPr>
       </w:pPr>
       <w:r>
-        <w:t>Rough.js (rough-</w:t>
-      </w:r>
-      <w:proofErr w:type="spellStart"/>
-      <w:r>
-        <w:t>esm</w:t>
-      </w:r>
-      <w:proofErr w:type="spellEnd"/>
-      <w:r>
-        <w:t>)</w:t>
+        <w:t>Rough.js (rough-esm)</w:t>
       </w:r>
     </w:p>
     <w:p>
@@ -798,15 +694,7 @@
         </w:numPr>
       </w:pPr>
       <w:r>
-        <w:t>React-</w:t>
-      </w:r>
-      <w:proofErr w:type="spellStart"/>
-      <w:r>
-        <w:t>Toastify</w:t>
-      </w:r>
-      <w:proofErr w:type="spellEnd"/>
-      <w:r>
-        <w:t xml:space="preserve"> for notifications</w:t>
+        <w:t>React-Toastify for notifications</w:t>
       </w:r>
     </w:p>
     <w:p>
@@ -895,19 +783,10 @@
         <w:t>─</w:t>
       </w:r>
       <w:r>
-        <w:t xml:space="preserve"> </w:t>
-      </w:r>
-      <w:proofErr w:type="spellStart"/>
-      <w:r>
-        <w:t>src</w:t>
-      </w:r>
-      <w:proofErr w:type="spellEnd"/>
-      <w:r>
-        <w:t>/</w:t>
-      </w:r>
-    </w:p>
-    <w:p>
-      <w:proofErr w:type="gramStart"/>
+        <w:t xml:space="preserve"> src/</w:t>
+      </w:r>
+    </w:p>
+    <w:p>
       <w:r>
         <w:t xml:space="preserve">│  </w:t>
       </w:r>
@@ -917,7 +796,6 @@
         </w:rPr>
         <w:t>├</w:t>
       </w:r>
-      <w:proofErr w:type="gramEnd"/>
       <w:r>
         <w:rPr>
           <w:rFonts w:ascii="Aptos" w:hAnsi="Aptos" w:cs="Aptos"/>
@@ -925,16 +803,10 @@
         <w:t>─</w:t>
       </w:r>
       <w:r>
-        <w:t xml:space="preserve"> </w:t>
-      </w:r>
-      <w:proofErr w:type="spellStart"/>
-      <w:r>
-        <w:t>main.jsx</w:t>
-      </w:r>
-      <w:proofErr w:type="spellEnd"/>
-    </w:p>
-    <w:p>
-      <w:proofErr w:type="gramStart"/>
+        <w:t xml:space="preserve"> main.jsx</w:t>
+      </w:r>
+    </w:p>
+    <w:p>
       <w:r>
         <w:t xml:space="preserve">│  </w:t>
       </w:r>
@@ -944,7 +816,6 @@
         </w:rPr>
         <w:t>├</w:t>
       </w:r>
-      <w:proofErr w:type="gramEnd"/>
       <w:r>
         <w:rPr>
           <w:rFonts w:ascii="Aptos" w:hAnsi="Aptos" w:cs="Aptos"/>
@@ -956,7 +827,6 @@
       </w:r>
     </w:p>
     <w:p>
-      <w:proofErr w:type="gramStart"/>
       <w:r>
         <w:t xml:space="preserve">│  </w:t>
       </w:r>
@@ -966,7 +836,6 @@
         </w:rPr>
         <w:t>├</w:t>
       </w:r>
-      <w:proofErr w:type="gramEnd"/>
       <w:r>
         <w:rPr>
           <w:rFonts w:ascii="Aptos" w:hAnsi="Aptos" w:cs="Aptos"/>
@@ -974,16 +843,10 @@
         <w:t>─</w:t>
       </w:r>
       <w:r>
-        <w:t xml:space="preserve"> </w:t>
-      </w:r>
-      <w:proofErr w:type="spellStart"/>
-      <w:r>
-        <w:t>App.jsx</w:t>
-      </w:r>
-      <w:proofErr w:type="spellEnd"/>
-    </w:p>
-    <w:p>
-      <w:proofErr w:type="gramStart"/>
+        <w:t xml:space="preserve"> App.jsx</w:t>
+      </w:r>
+    </w:p>
+    <w:p>
       <w:r>
         <w:t xml:space="preserve">│  </w:t>
       </w:r>
@@ -993,7 +856,6 @@
         </w:rPr>
         <w:t>├</w:t>
       </w:r>
-      <w:proofErr w:type="gramEnd"/>
       <w:r>
         <w:rPr>
           <w:rFonts w:ascii="Aptos" w:hAnsi="Aptos" w:cs="Aptos"/>
@@ -1005,7 +867,6 @@
       </w:r>
     </w:p>
     <w:p>
-      <w:proofErr w:type="gramStart"/>
       <w:r>
         <w:t xml:space="preserve">│  </w:t>
       </w:r>
@@ -1015,7 +876,6 @@
         </w:rPr>
         <w:t>├</w:t>
       </w:r>
-      <w:proofErr w:type="gramEnd"/>
       <w:r>
         <w:rPr>
           <w:rFonts w:ascii="Aptos" w:hAnsi="Aptos" w:cs="Aptos"/>
@@ -1027,7 +887,6 @@
       </w:r>
     </w:p>
     <w:p>
-      <w:proofErr w:type="gramStart"/>
       <w:r>
         <w:t xml:space="preserve">│  </w:t>
       </w:r>
@@ -1037,7 +896,6 @@
         </w:rPr>
         <w:t>├</w:t>
       </w:r>
-      <w:proofErr w:type="gramEnd"/>
       <w:r>
         <w:rPr>
           <w:rFonts w:ascii="Aptos" w:hAnsi="Aptos" w:cs="Aptos"/>
@@ -1049,13 +907,8 @@
       </w:r>
     </w:p>
     <w:p>
-      <w:proofErr w:type="gramStart"/>
-      <w:r>
-        <w:t>│  │</w:t>
-      </w:r>
-      <w:proofErr w:type="gramEnd"/>
-      <w:r>
-        <w:t xml:space="preserve">  </w:t>
+      <w:r>
+        <w:t xml:space="preserve">│  │  </w:t>
       </w:r>
       <w:r>
         <w:rPr>
@@ -1074,13 +927,8 @@
       </w:r>
     </w:p>
     <w:p>
-      <w:proofErr w:type="gramStart"/>
-      <w:r>
-        <w:t>│  │</w:t>
-      </w:r>
-      <w:proofErr w:type="gramEnd"/>
-      <w:r>
-        <w:t xml:space="preserve">  </w:t>
+      <w:r>
+        <w:t xml:space="preserve">│  │  </w:t>
       </w:r>
       <w:r>
         <w:rPr>
@@ -1095,22 +943,12 @@
         <w:t>─</w:t>
       </w:r>
       <w:r>
-        <w:t xml:space="preserve"> </w:t>
-      </w:r>
-      <w:proofErr w:type="spellStart"/>
-      <w:r>
-        <w:t>Profile.jsx</w:t>
-      </w:r>
-      <w:proofErr w:type="spellEnd"/>
-    </w:p>
-    <w:p>
-      <w:proofErr w:type="gramStart"/>
-      <w:r>
-        <w:t>│  │</w:t>
-      </w:r>
-      <w:proofErr w:type="gramEnd"/>
-      <w:r>
-        <w:t xml:space="preserve">  </w:t>
+        <w:t xml:space="preserve"> Profile.jsx</w:t>
+      </w:r>
+    </w:p>
+    <w:p>
+      <w:r>
+        <w:t xml:space="preserve">│  │  </w:t>
       </w:r>
       <w:r>
         <w:rPr>
@@ -1129,13 +967,8 @@
       </w:r>
     </w:p>
     <w:p>
-      <w:proofErr w:type="gramStart"/>
-      <w:r>
-        <w:t>│  │</w:t>
-      </w:r>
-      <w:proofErr w:type="gramEnd"/>
-      <w:r>
-        <w:t xml:space="preserve">  </w:t>
+      <w:r>
+        <w:t xml:space="preserve">│  │  </w:t>
       </w:r>
       <w:r>
         <w:rPr>
@@ -1154,13 +987,8 @@
       </w:r>
     </w:p>
     <w:p>
-      <w:proofErr w:type="gramStart"/>
-      <w:r>
-        <w:t>│  │</w:t>
-      </w:r>
-      <w:proofErr w:type="gramEnd"/>
-      <w:r>
-        <w:t xml:space="preserve">  </w:t>
+      <w:r>
+        <w:t xml:space="preserve">│  │  </w:t>
       </w:r>
       <w:r>
         <w:rPr>
@@ -1179,17 +1007,11 @@
       </w:r>
     </w:p>
     <w:p>
-      <w:proofErr w:type="gramStart"/>
-      <w:r>
-        <w:t>│  │</w:t>
-      </w:r>
-      <w:proofErr w:type="gramEnd"/>
-      <w:r>
-        <w:t xml:space="preserve">  └─ sidebar/</w:t>
-      </w:r>
-    </w:p>
-    <w:p>
-      <w:proofErr w:type="gramStart"/>
+      <w:r>
+        <w:t>│  │  └─ sidebar/</w:t>
+      </w:r>
+    </w:p>
+    <w:p>
       <w:r>
         <w:t xml:space="preserve">│  </w:t>
       </w:r>
@@ -1199,7 +1021,6 @@
         </w:rPr>
         <w:t>├</w:t>
       </w:r>
-      <w:proofErr w:type="gramEnd"/>
       <w:r>
         <w:rPr>
           <w:rFonts w:ascii="Aptos" w:hAnsi="Aptos" w:cs="Aptos"/>
@@ -1207,38 +1028,18 @@
         <w:t>─</w:t>
       </w:r>
       <w:r>
-        <w:t xml:space="preserve"> assets/</w:t>
-      </w:r>
-      <w:proofErr w:type="spellStart"/>
-      <w:r>
-        <w:t>img</w:t>
-      </w:r>
-      <w:proofErr w:type="spellEnd"/>
-      <w:r>
-        <w:t>/</w:t>
-      </w:r>
-    </w:p>
-    <w:p>
-      <w:proofErr w:type="gramStart"/>
-      <w:r>
-        <w:t>│  └</w:t>
-      </w:r>
-      <w:proofErr w:type="gramEnd"/>
-      <w:r>
-        <w:t>─ utils/</w:t>
-      </w:r>
-    </w:p>
-    <w:p>
-      <w:r>
-        <w:t xml:space="preserve">└─ </w:t>
-      </w:r>
-      <w:proofErr w:type="spellStart"/>
-      <w:proofErr w:type="gramStart"/>
-      <w:r>
-        <w:t>package.json</w:t>
-      </w:r>
-      <w:proofErr w:type="spellEnd"/>
-      <w:proofErr w:type="gramEnd"/>
+        <w:t xml:space="preserve"> assets/img/</w:t>
+      </w:r>
+    </w:p>
+    <w:p>
+      <w:r>
+        <w:t>│  └─ utils/</w:t>
+      </w:r>
+    </w:p>
+    <w:p>
+      <w:r>
+        <w:t>└─ package.json</w:t>
+      </w:r>
     </w:p>
     <w:p>
       <w:pPr>
@@ -1279,15 +1080,7 @@
         </w:numPr>
       </w:pPr>
       <w:r>
-        <w:t>/</w:t>
-      </w:r>
-      <w:proofErr w:type="gramStart"/>
-      <w:r>
-        <w:t>login</w:t>
-      </w:r>
-      <w:proofErr w:type="gramEnd"/>
-      <w:r>
-        <w:t>, /register — public only routes</w:t>
+        <w:t>/login, /register — public only routes</w:t>
       </w:r>
     </w:p>
     <w:p>
@@ -1298,84 +1091,12 @@
         </w:numPr>
       </w:pPr>
       <w:r>
-        <w:t>/</w:t>
-      </w:r>
-      <w:proofErr w:type="gramStart"/>
-      <w:r>
-        <w:t>dashboard</w:t>
-      </w:r>
-      <w:proofErr w:type="gramEnd"/>
-      <w:r>
-        <w:t>, /profile, /</w:t>
-      </w:r>
-      <w:proofErr w:type="spellStart"/>
-      <w:r>
-        <w:t>JoinCreateRoom</w:t>
-      </w:r>
-      <w:proofErr w:type="spellEnd"/>
-      <w:r>
-        <w:t>, /main — protected routes</w:t>
-      </w:r>
-    </w:p>
-    <w:p>
-      <w:r>
-        <w:t xml:space="preserve">Guarding: </w:t>
-      </w:r>
-      <w:proofErr w:type="spellStart"/>
-      <w:r>
-        <w:t>ProtectedRoute</w:t>
-      </w:r>
-      <w:proofErr w:type="spellEnd"/>
-      <w:r>
-        <w:t xml:space="preserve"> and </w:t>
-      </w:r>
-      <w:proofErr w:type="spellStart"/>
-      <w:r>
-        <w:t>PublicOnlyRoute</w:t>
-      </w:r>
-      <w:proofErr w:type="spellEnd"/>
-      <w:r>
-        <w:t xml:space="preserve"> components call GET /</w:t>
-      </w:r>
-      <w:proofErr w:type="spellStart"/>
-      <w:r>
-        <w:t>api</w:t>
-      </w:r>
-      <w:proofErr w:type="spellEnd"/>
-      <w:r>
-        <w:t xml:space="preserve">/users/profile (reads cookie) to resolve the user state. </w:t>
-      </w:r>
-      <w:proofErr w:type="spellStart"/>
-      <w:r>
-        <w:t>App.jsx</w:t>
-      </w:r>
-      <w:proofErr w:type="spellEnd"/>
-      <w:r>
-        <w:t xml:space="preserve"> maintains </w:t>
-      </w:r>
-      <w:proofErr w:type="spellStart"/>
-      <w:r>
-        <w:t>loggedIn</w:t>
-      </w:r>
-      <w:proofErr w:type="spellEnd"/>
-      <w:r>
-        <w:t xml:space="preserve">, </w:t>
-      </w:r>
-      <w:proofErr w:type="spellStart"/>
-      <w:r>
-        <w:t>userId</w:t>
-      </w:r>
-      <w:proofErr w:type="spellEnd"/>
-      <w:r>
-        <w:t xml:space="preserve">, and username in top-level state and provides </w:t>
-      </w:r>
-      <w:proofErr w:type="spellStart"/>
-      <w:r>
-        <w:t>handleLogout</w:t>
-      </w:r>
-      <w:proofErr w:type="spellEnd"/>
-      <w:r>
-        <w:t xml:space="preserve"> which clears auth state and cookie.</w:t>
+        <w:t>/dashboard, /profile, /JoinCreateRoom, /main — protected routes</w:t>
+      </w:r>
+    </w:p>
+    <w:p>
+      <w:r>
+        <w:t>Guarding: ProtectedRoute and PublicOnlyRoute components call GET /api/users/profile (reads cookie) to resolve the user state. App.jsx maintains loggedIn, userId, and username in top-level state and provides handleLogout which clears auth state and cookie.</w:t>
       </w:r>
     </w:p>
     <w:p>
@@ -1409,13 +1130,8 @@
           <w:numId w:val="5"/>
         </w:numPr>
       </w:pPr>
-      <w:proofErr w:type="spellStart"/>
-      <w:r>
-        <w:t>JoinCreateRoom</w:t>
-      </w:r>
-      <w:proofErr w:type="spellEnd"/>
-      <w:r>
-        <w:t xml:space="preserve"> - user supplies display name + room id (create or join).</w:t>
+      <w:r>
+        <w:t>JoinCreateRoom - user supplies display name + room id (create or join).</w:t>
       </w:r>
     </w:p>
     <w:p>
@@ -1425,32 +1141,9 @@
           <w:numId w:val="5"/>
         </w:numPr>
       </w:pPr>
-      <w:proofErr w:type="spellStart"/>
       <w:r>
         <w:lastRenderedPageBreak/>
-        <w:t>Main.jsx</w:t>
-      </w:r>
-      <w:proofErr w:type="spellEnd"/>
-      <w:r>
-        <w:t xml:space="preserve"> - creates single Socket.IO client. Based on </w:t>
-      </w:r>
-      <w:proofErr w:type="spellStart"/>
-      <w:proofErr w:type="gramStart"/>
-      <w:r>
-        <w:t>user.presenter</w:t>
-      </w:r>
-      <w:proofErr w:type="spellEnd"/>
-      <w:proofErr w:type="gramEnd"/>
-      <w:r>
-        <w:t xml:space="preserve"> flag it renders Room (editor) or </w:t>
-      </w:r>
-      <w:proofErr w:type="spellStart"/>
-      <w:r>
-        <w:t>ClientRoom</w:t>
-      </w:r>
-      <w:proofErr w:type="spellEnd"/>
-      <w:r>
-        <w:t xml:space="preserve"> (viewer).</w:t>
+        <w:t>Main.jsx - creates single Socket.IO client. Based on user.presenter flag it renders Room (editor) or ClientRoom (viewer).</w:t>
       </w:r>
     </w:p>
     <w:p>
@@ -1460,37 +1153,8 @@
           <w:numId w:val="5"/>
         </w:numPr>
       </w:pPr>
-      <w:proofErr w:type="spellStart"/>
-      <w:r>
-        <w:t>Room.jsx</w:t>
-      </w:r>
-      <w:proofErr w:type="spellEnd"/>
-      <w:r>
-        <w:t xml:space="preserve"> - editor UI: toolbar (tool selector, </w:t>
-      </w:r>
-      <w:proofErr w:type="spellStart"/>
-      <w:r>
-        <w:t>color</w:t>
-      </w:r>
-      <w:proofErr w:type="spellEnd"/>
-      <w:r>
-        <w:t>, undo/redo, clear, download PNG, save to DB) and &lt;Canvas/&gt; (Rough.js). Emits drawing event with {</w:t>
-      </w:r>
-      <w:proofErr w:type="spellStart"/>
-      <w:r>
-        <w:t>roomId</w:t>
-      </w:r>
-      <w:proofErr w:type="spellEnd"/>
-      <w:r>
-        <w:t xml:space="preserve">, </w:t>
-      </w:r>
-      <w:proofErr w:type="spellStart"/>
-      <w:r>
-        <w:t>imageData</w:t>
-      </w:r>
-      <w:proofErr w:type="spellEnd"/>
-      <w:r>
-        <w:t>} (base64 PNG) throttled to ~200ms.</w:t>
+      <w:r>
+        <w:t>Room.jsx - editor UI: toolbar (tool selector, color, undo/redo, clear, download PNG, save to DB) and &lt;Canvas/&gt; (Rough.js). Emits drawing event with {roomId, imageData} (base64 PNG) throttled to ~200ms.</w:t>
       </w:r>
     </w:p>
     <w:p>
@@ -1500,29 +1164,8 @@
           <w:numId w:val="5"/>
         </w:numPr>
       </w:pPr>
-      <w:proofErr w:type="spellStart"/>
-      <w:r>
-        <w:t>ClientRoom.jsx</w:t>
-      </w:r>
-      <w:proofErr w:type="spellEnd"/>
-      <w:r>
-        <w:t xml:space="preserve"> - listens for drawing events and updates an &lt;</w:t>
-      </w:r>
-      <w:proofErr w:type="spellStart"/>
-      <w:r>
-        <w:t>img</w:t>
-      </w:r>
-      <w:proofErr w:type="spellEnd"/>
-      <w:r>
-        <w:t xml:space="preserve"> </w:t>
-      </w:r>
-      <w:proofErr w:type="spellStart"/>
-      <w:r>
-        <w:t>src</w:t>
-      </w:r>
-      <w:proofErr w:type="spellEnd"/>
-      <w:r>
-        <w:t>&gt; to show the latest frame (~5 fps experience).</w:t>
+      <w:r>
+        <w:t>ClientRoom.jsx - listens for drawing events and updates an &lt;img src&gt; to show the latest frame (~5 fps experience).</w:t>
       </w:r>
     </w:p>
     <w:p>
@@ -1533,23 +1176,7 @@
         </w:numPr>
       </w:pPr>
       <w:r>
-        <w:t xml:space="preserve">Sidebar - slide-out user list sourced from socket </w:t>
-      </w:r>
-      <w:proofErr w:type="gramStart"/>
-      <w:r>
-        <w:t>users</w:t>
-      </w:r>
-      <w:proofErr w:type="gramEnd"/>
-      <w:r>
-        <w:t xml:space="preserve"> event; keyboard shortcut Ctrl/</w:t>
-      </w:r>
-      <w:proofErr w:type="spellStart"/>
-      <w:r>
-        <w:t>Cmd+K</w:t>
-      </w:r>
-      <w:proofErr w:type="spellEnd"/>
-      <w:r>
-        <w:t xml:space="preserve"> opens overlay.</w:t>
+        <w:t>Sidebar - slide-out user list sourced from socket users event; keyboard shortcut Ctrl/Cmd+K opens overlay.</w:t>
       </w:r>
     </w:p>
     <w:p>
@@ -1628,23 +1255,7 @@
         </w:numPr>
       </w:pPr>
       <w:r>
-        <w:t>Simple lifted React state (</w:t>
-      </w:r>
-      <w:proofErr w:type="spellStart"/>
-      <w:r>
-        <w:t>useState</w:t>
-      </w:r>
-      <w:proofErr w:type="spellEnd"/>
-      <w:r>
-        <w:t xml:space="preserve">) at </w:t>
-      </w:r>
-      <w:proofErr w:type="gramStart"/>
-      <w:r>
-        <w:t>root;</w:t>
-      </w:r>
-      <w:proofErr w:type="gramEnd"/>
-      <w:r>
-        <w:t xml:space="preserve"> hooks &amp; props for communication.</w:t>
+        <w:t>Simple lifted React state (useState) at root; hooks &amp; props for communication.</w:t>
       </w:r>
     </w:p>
     <w:p>
@@ -1655,15 +1266,7 @@
         </w:numPr>
       </w:pPr>
       <w:r>
-        <w:t xml:space="preserve">Single socket singleton created in </w:t>
-      </w:r>
-      <w:proofErr w:type="spellStart"/>
-      <w:r>
-        <w:t>Main.jsx</w:t>
-      </w:r>
-      <w:proofErr w:type="spellEnd"/>
-      <w:r>
-        <w:t xml:space="preserve"> and passed through context or props.</w:t>
+        <w:t>Single socket singleton created in Main.jsx and passed through context or props.</w:t>
       </w:r>
     </w:p>
     <w:p>
@@ -1674,17 +1277,7 @@
         </w:numPr>
       </w:pPr>
       <w:r>
-        <w:t xml:space="preserve">Global Axios instance configured with base URL (see utils/axios.js) and </w:t>
-      </w:r>
-      <w:proofErr w:type="spellStart"/>
-      <w:proofErr w:type="gramStart"/>
-      <w:r>
-        <w:t>withCredentials:true</w:t>
-      </w:r>
-      <w:proofErr w:type="spellEnd"/>
-      <w:proofErr w:type="gramEnd"/>
-      <w:r>
-        <w:t>.</w:t>
+        <w:t>Global Axios instance configured with base URL (see utils/axios.js) and withCredentials:true.</w:t>
       </w:r>
     </w:p>
     <w:p>
@@ -1710,33 +1303,7 @@
         </w:numPr>
       </w:pPr>
       <w:r>
-        <w:t>Avatars: POST /</w:t>
-      </w:r>
-      <w:proofErr w:type="spellStart"/>
-      <w:r>
-        <w:t>api</w:t>
-      </w:r>
-      <w:proofErr w:type="spellEnd"/>
-      <w:r>
-        <w:t xml:space="preserve">/users/avatar as multipart form-data — after successful upload the UI updates </w:t>
-      </w:r>
-      <w:proofErr w:type="gramStart"/>
-      <w:r>
-        <w:t>preview</w:t>
-      </w:r>
-      <w:proofErr w:type="gramEnd"/>
-      <w:r>
-        <w:t xml:space="preserve"> and the backend stores the filename in </w:t>
-      </w:r>
-      <w:proofErr w:type="spellStart"/>
-      <w:proofErr w:type="gramStart"/>
-      <w:r>
-        <w:t>user.avatar</w:t>
-      </w:r>
-      <w:proofErr w:type="spellEnd"/>
-      <w:proofErr w:type="gramEnd"/>
-      <w:r>
-        <w:t>.</w:t>
+        <w:t>Avatars: POST /api/users/avatar as multipart form-data — after successful upload the UI updates preview and the backend stores the filename in user.avatar.</w:t>
       </w:r>
     </w:p>
     <w:p>
@@ -1747,59 +1314,7 @@
         </w:numPr>
       </w:pPr>
       <w:r>
-        <w:t xml:space="preserve">Canvas </w:t>
-      </w:r>
-      <w:proofErr w:type="gramStart"/>
-      <w:r>
-        <w:t>save:</w:t>
-      </w:r>
-      <w:proofErr w:type="gramEnd"/>
-      <w:r>
-        <w:t xml:space="preserve"> </w:t>
-      </w:r>
-      <w:proofErr w:type="spellStart"/>
-      <w:proofErr w:type="gramStart"/>
-      <w:r>
-        <w:t>canvas.toBlob</w:t>
-      </w:r>
-      <w:proofErr w:type="spellEnd"/>
-      <w:proofErr w:type="gramEnd"/>
-      <w:r>
-        <w:t xml:space="preserve">() → </w:t>
-      </w:r>
-      <w:proofErr w:type="spellStart"/>
-      <w:r>
-        <w:t>FormData</w:t>
-      </w:r>
-      <w:proofErr w:type="spellEnd"/>
-      <w:r>
-        <w:t xml:space="preserve"> file → POST /</w:t>
-      </w:r>
-      <w:proofErr w:type="spellStart"/>
-      <w:r>
-        <w:t>api</w:t>
-      </w:r>
-      <w:proofErr w:type="spellEnd"/>
-      <w:r>
-        <w:t xml:space="preserve">/upload (Multer disk) → backend stores filename and reference in </w:t>
-      </w:r>
-      <w:proofErr w:type="spellStart"/>
-      <w:proofErr w:type="gramStart"/>
-      <w:r>
-        <w:t>user.images</w:t>
-      </w:r>
-      <w:proofErr w:type="spellEnd"/>
-      <w:proofErr w:type="gramEnd"/>
-      <w:r>
-        <w:t>[]. Dashboard loads user images from GET /</w:t>
-      </w:r>
-      <w:proofErr w:type="spellStart"/>
-      <w:r>
-        <w:t>api</w:t>
-      </w:r>
-      <w:proofErr w:type="spellEnd"/>
-      <w:r>
-        <w:t>/images.</w:t>
+        <w:t>Canvas save: canvas.toBlob() → FormData file → POST /api/upload (Multer disk) → backend stores filename and reference in user.images[]. Dashboard loads user images from GET /api/images.</w:t>
       </w:r>
     </w:p>
     <w:p>
@@ -1810,23 +1325,7 @@
         </w:numPr>
       </w:pPr>
       <w:r>
-        <w:t>Deletion: DELETE /</w:t>
-      </w:r>
-      <w:proofErr w:type="spellStart"/>
-      <w:r>
-        <w:t>api</w:t>
-      </w:r>
-      <w:proofErr w:type="spellEnd"/>
-      <w:r>
-        <w:t>/images</w:t>
-      </w:r>
-      <w:proofErr w:type="gramStart"/>
-      <w:r>
-        <w:t>/:filename</w:t>
-      </w:r>
-      <w:proofErr w:type="gramEnd"/>
-      <w:r>
-        <w:t xml:space="preserve"> removes DB ref and physical file on disk.</w:t>
+        <w:t>Deletion: DELETE /api/images/:filename removes DB ref and physical file on disk.</w:t>
       </w:r>
     </w:p>
     <w:p>
@@ -1861,34 +1360,19 @@
       </w:r>
     </w:p>
     <w:p>
-      <w:proofErr w:type="spellStart"/>
       <w:r>
         <w:lastRenderedPageBreak/>
-        <w:t>npm</w:t>
-      </w:r>
-      <w:proofErr w:type="spellEnd"/>
-      <w:r>
-        <w:t xml:space="preserve"> i</w:t>
-      </w:r>
-    </w:p>
-    <w:p>
-      <w:proofErr w:type="spellStart"/>
-      <w:r>
-        <w:t>npm</w:t>
-      </w:r>
-      <w:proofErr w:type="spellEnd"/>
-      <w:r>
-        <w:t xml:space="preserve"> run dev</w:t>
-      </w:r>
-    </w:p>
-    <w:p>
-      <w:proofErr w:type="spellStart"/>
-      <w:r>
-        <w:t>npm</w:t>
-      </w:r>
-      <w:proofErr w:type="spellEnd"/>
-      <w:r>
-        <w:t xml:space="preserve"> run build</w:t>
+        <w:t>npm i</w:t>
+      </w:r>
+    </w:p>
+    <w:p>
+      <w:r>
+        <w:t>npm run dev</w:t>
+      </w:r>
+    </w:p>
+    <w:p>
+      <w:r>
+        <w:t>npm run build</w:t>
       </w:r>
     </w:p>
     <w:p>
@@ -1936,15 +1420,7 @@
         </w:numPr>
       </w:pPr>
       <w:r>
-        <w:t xml:space="preserve">No pointer </w:t>
-      </w:r>
-      <w:proofErr w:type="spellStart"/>
-      <w:r>
-        <w:t>labeling</w:t>
-      </w:r>
-      <w:proofErr w:type="spellEnd"/>
-      <w:r>
-        <w:t xml:space="preserve"> or per-user cursors on canvas</w:t>
+        <w:t>No pointer labeling or per-user cursors on canvas</w:t>
       </w:r>
     </w:p>
     <w:p>
@@ -2057,13 +1533,8 @@
           <w:numId w:val="11"/>
         </w:numPr>
       </w:pPr>
-      <w:proofErr w:type="spellStart"/>
-      <w:r>
-        <w:t>bcrypt</w:t>
-      </w:r>
-      <w:proofErr w:type="spellEnd"/>
-      <w:r>
-        <w:t xml:space="preserve"> + JWT for auth</w:t>
+      <w:r>
+        <w:t>bcrypt + JWT for auth</w:t>
       </w:r>
     </w:p>
     <w:p>
@@ -2073,13 +1544,8 @@
           <w:numId w:val="11"/>
         </w:numPr>
       </w:pPr>
-      <w:proofErr w:type="spellStart"/>
-      <w:r>
-        <w:t>dotenv</w:t>
-      </w:r>
-      <w:proofErr w:type="spellEnd"/>
-      <w:r>
-        <w:t xml:space="preserve"> for environment variables</w:t>
+      <w:r>
+        <w:t>dotenv for environment variables</w:t>
       </w:r>
     </w:p>
     <w:p>
@@ -2188,7 +1654,6 @@
       </w:r>
     </w:p>
     <w:p>
-      <w:proofErr w:type="gramStart"/>
       <w:r>
         <w:t xml:space="preserve">│  </w:t>
       </w:r>
@@ -2198,7 +1663,6 @@
         </w:rPr>
         <w:t>├</w:t>
       </w:r>
-      <w:proofErr w:type="gramEnd"/>
       <w:r>
         <w:rPr>
           <w:rFonts w:ascii="Aptos" w:hAnsi="Aptos" w:cs="Aptos"/>
@@ -2210,7 +1674,6 @@
       </w:r>
     </w:p>
     <w:p>
-      <w:proofErr w:type="gramStart"/>
       <w:r>
         <w:t xml:space="preserve">│  </w:t>
       </w:r>
@@ -2220,7 +1683,6 @@
         </w:rPr>
         <w:t>├</w:t>
       </w:r>
-      <w:proofErr w:type="gramEnd"/>
       <w:r>
         <w:rPr>
           <w:rFonts w:ascii="Aptos" w:hAnsi="Aptos" w:cs="Aptos"/>
@@ -2232,7 +1694,6 @@
       </w:r>
     </w:p>
     <w:p>
-      <w:proofErr w:type="gramStart"/>
       <w:r>
         <w:t xml:space="preserve">│  </w:t>
       </w:r>
@@ -2242,7 +1703,6 @@
         </w:rPr>
         <w:t>├</w:t>
       </w:r>
-      <w:proofErr w:type="gramEnd"/>
       <w:r>
         <w:rPr>
           <w:rFonts w:ascii="Aptos" w:hAnsi="Aptos" w:cs="Aptos"/>
@@ -2254,14 +1714,9 @@
       </w:r>
     </w:p>
     <w:p>
-      <w:proofErr w:type="gramStart"/>
       <w:r>
         <w:lastRenderedPageBreak/>
-        <w:t>│  └</w:t>
-      </w:r>
-      <w:proofErr w:type="gramEnd"/>
-      <w:r>
-        <w:t>─ socket.js</w:t>
+        <w:t>│  └─ socket.js</w:t>
       </w:r>
     </w:p>
     <w:p>
@@ -2282,13 +1737,8 @@
       </w:r>
     </w:p>
     <w:p>
-      <w:proofErr w:type="gramStart"/>
-      <w:r>
-        <w:t>│  └</w:t>
-      </w:r>
-      <w:proofErr w:type="gramEnd"/>
-      <w:r>
-        <w:t>─ User.js</w:t>
+      <w:r>
+        <w:t>│  └─ User.js</w:t>
       </w:r>
     </w:p>
     <w:p>
@@ -2326,13 +1776,8 @@
       </w:r>
     </w:p>
     <w:p>
-      <w:proofErr w:type="gramStart"/>
-      <w:r>
-        <w:t>│  └</w:t>
-      </w:r>
-      <w:proofErr w:type="gramEnd"/>
-      <w:r>
-        <w:t>─ users.js</w:t>
+      <w:r>
+        <w:t>│  └─ users.js</w:t>
       </w:r>
     </w:p>
     <w:p>
@@ -2349,26 +1794,13 @@
         <w:t>─</w:t>
       </w:r>
       <w:r>
-        <w:t xml:space="preserve"> </w:t>
-      </w:r>
-      <w:proofErr w:type="spellStart"/>
-      <w:r>
-        <w:t>img</w:t>
-      </w:r>
-      <w:proofErr w:type="spellEnd"/>
-      <w:r>
-        <w:t>/</w:t>
-      </w:r>
-    </w:p>
-    <w:p>
-      <w:r>
-        <w:t>└</w:t>
-      </w:r>
-      <w:proofErr w:type="gramStart"/>
-      <w:r>
-        <w:t>─ .env</w:t>
-      </w:r>
-      <w:proofErr w:type="gramEnd"/>
+        <w:t xml:space="preserve"> img/</w:t>
+      </w:r>
+    </w:p>
+    <w:p>
+      <w:r>
+        <w:t>└─ .env</w:t>
+      </w:r>
     </w:p>
     <w:p>
       <w:pPr>
@@ -2386,13 +1818,8 @@
       </w:r>
     </w:p>
     <w:p>
-      <w:proofErr w:type="gramStart"/>
-      <w:r>
-        <w:t>Example .env</w:t>
-      </w:r>
-      <w:proofErr w:type="gramEnd"/>
-      <w:r>
-        <w:t xml:space="preserve"> (DO NOT commit real secrets):</w:t>
+      <w:r>
+        <w:t>Example .env (DO NOT commit real secrets):</w:t>
       </w:r>
     </w:p>
     <w:p>
@@ -2447,15 +1874,7 @@
     </w:p>
     <w:p>
       <w:r>
-        <w:t xml:space="preserve">  password: String (</w:t>
-      </w:r>
-      <w:proofErr w:type="spellStart"/>
-      <w:r>
-        <w:t>bcrypt</w:t>
-      </w:r>
-      <w:proofErr w:type="spellEnd"/>
-      <w:r>
-        <w:t xml:space="preserve"> hash),</w:t>
+        <w:t xml:space="preserve">  password: String (bcrypt hash),</w:t>
       </w:r>
     </w:p>
     <w:p>
@@ -2470,21 +1889,8 @@
     </w:p>
     <w:p>
       <w:r>
-        <w:t xml:space="preserve">  timestamps: </w:t>
-      </w:r>
-      <w:proofErr w:type="spellStart"/>
-      <w:r>
-        <w:t>createdAt</w:t>
-      </w:r>
-      <w:proofErr w:type="spellEnd"/>
-      <w:r>
-        <w:t>/</w:t>
-      </w:r>
-      <w:proofErr w:type="spellStart"/>
-      <w:r>
-        <w:t>updatedAt</w:t>
-      </w:r>
-      <w:proofErr w:type="spellEnd"/>
+        <w:t xml:space="preserve">  timestamps: createdAt/updatedAt</w:t>
+      </w:r>
     </w:p>
     <w:p>
       <w:r>
@@ -2493,15 +1899,7 @@
     </w:p>
     <w:p>
       <w:r>
-        <w:t xml:space="preserve">Model </w:t>
-      </w:r>
-      <w:proofErr w:type="spellStart"/>
-      <w:r>
-        <w:t>behavior</w:t>
-      </w:r>
-      <w:proofErr w:type="spellEnd"/>
-      <w:r>
-        <w:t>:</w:t>
+        <w:t>Model behavior:</w:t>
       </w:r>
     </w:p>
     <w:p>
@@ -2522,13 +1920,8 @@
           <w:numId w:val="12"/>
         </w:numPr>
       </w:pPr>
-      <w:proofErr w:type="spellStart"/>
-      <w:r>
-        <w:t>comparePassword</w:t>
-      </w:r>
-      <w:proofErr w:type="spellEnd"/>
-      <w:r>
-        <w:t>(candidate) helper</w:t>
+      <w:r>
+        <w:t>comparePassword(candidate) helper</w:t>
       </w:r>
     </w:p>
     <w:p>
@@ -2538,18 +1931,8 @@
           <w:numId w:val="12"/>
         </w:numPr>
       </w:pPr>
-      <w:proofErr w:type="spellStart"/>
-      <w:proofErr w:type="gramStart"/>
-      <w:r>
-        <w:t>toJSON</w:t>
-      </w:r>
-      <w:proofErr w:type="spellEnd"/>
-      <w:r>
-        <w:t>(</w:t>
-      </w:r>
-      <w:proofErr w:type="gramEnd"/>
-      <w:r>
-        <w:t>) strips password hash before send</w:t>
+      <w:r>
+        <w:t>toJSON() strips password hash before send</w:t>
       </w:r>
     </w:p>
     <w:p>
@@ -2576,28 +1959,7 @@
       </w:pPr>
       <w:r>
         <w:lastRenderedPageBreak/>
-        <w:t>POST /</w:t>
-      </w:r>
-      <w:proofErr w:type="spellStart"/>
-      <w:r>
-        <w:t>api</w:t>
-      </w:r>
-      <w:proofErr w:type="spellEnd"/>
-      <w:r>
-        <w:t>/auth/register – create user with {</w:t>
-      </w:r>
-      <w:proofErr w:type="spellStart"/>
-      <w:proofErr w:type="gramStart"/>
-      <w:r>
-        <w:t>username,email</w:t>
-      </w:r>
-      <w:proofErr w:type="gramEnd"/>
-      <w:r>
-        <w:t>,password</w:t>
-      </w:r>
-      <w:proofErr w:type="spellEnd"/>
-      <w:r>
-        <w:t>}.</w:t>
+        <w:t>POST /api/auth/register – create user with {username,email,password}.</w:t>
       </w:r>
     </w:p>
     <w:p>
@@ -2608,15 +1970,7 @@
         </w:numPr>
       </w:pPr>
       <w:r>
-        <w:t>POST /</w:t>
-      </w:r>
-      <w:proofErr w:type="spellStart"/>
-      <w:r>
-        <w:t>api</w:t>
-      </w:r>
-      <w:proofErr w:type="spellEnd"/>
-      <w:r>
-        <w:t>/auth/login – validate credentials; on success set http-only cookie token=JWT (1 day by default).</w:t>
+        <w:t>POST /api/auth/login – validate credentials; on success set http-only cookie token=JWT (1 day by default).</w:t>
       </w:r>
     </w:p>
     <w:p>
@@ -2638,15 +1992,7 @@
         </w:numPr>
       </w:pPr>
       <w:r>
-        <w:t>POST /</w:t>
-      </w:r>
-      <w:proofErr w:type="spellStart"/>
-      <w:r>
-        <w:t>api</w:t>
-      </w:r>
-      <w:proofErr w:type="spellEnd"/>
-      <w:r>
-        <w:t>/auth/logout – clears cookie.</w:t>
+        <w:t>POST /api/auth/logout – clears cookie.</w:t>
       </w:r>
     </w:p>
     <w:p>
@@ -3141,13 +2487,8 @@
           </w:tcPr>
           <w:p>
             <w:r>
-              <w:t>/</w:t>
+              <w:t>/upload</w:t>
             </w:r>
-            <w:proofErr w:type="gramStart"/>
-            <w:r>
-              <w:t>upload</w:t>
-            </w:r>
-            <w:proofErr w:type="gramEnd"/>
           </w:p>
         </w:tc>
         <w:tc>
@@ -3202,13 +2543,8 @@
           </w:tcPr>
           <w:p>
             <w:r>
-              <w:t>/</w:t>
+              <w:t>/images</w:t>
             </w:r>
-            <w:proofErr w:type="gramStart"/>
-            <w:r>
-              <w:t>images</w:t>
-            </w:r>
-            <w:proofErr w:type="gramEnd"/>
           </w:p>
         </w:tc>
         <w:tc>
@@ -3263,13 +2599,8 @@
           </w:tcPr>
           <w:p>
             <w:r>
-              <w:t>/images</w:t>
+              <w:t>/images/:filename</w:t>
             </w:r>
-            <w:proofErr w:type="gramStart"/>
-            <w:r>
-              <w:t>/:filename</w:t>
-            </w:r>
-            <w:proofErr w:type="gramEnd"/>
           </w:p>
         </w:tc>
         <w:tc>
@@ -3324,18 +2655,8 @@
           </w:tcPr>
           <w:p>
             <w:r>
-              <w:t>/</w:t>
+              <w:t>/img/:filename</w:t>
             </w:r>
-            <w:proofErr w:type="spellStart"/>
-            <w:r>
-              <w:t>img</w:t>
-            </w:r>
-            <w:proofErr w:type="spellEnd"/>
-            <w:proofErr w:type="gramStart"/>
-            <w:r>
-              <w:t>/:filename</w:t>
-            </w:r>
-            <w:proofErr w:type="gramEnd"/>
           </w:p>
         </w:tc>
         <w:tc>
@@ -3369,20 +2690,7 @@
     </w:tbl>
     <w:p>
       <w:r>
-        <w:t>Response conventions: JSON with {</w:t>
-      </w:r>
-      <w:proofErr w:type="spellStart"/>
-      <w:proofErr w:type="gramStart"/>
-      <w:r>
-        <w:t>status,message</w:t>
-      </w:r>
-      <w:proofErr w:type="gramEnd"/>
-      <w:r>
-        <w:t>,data</w:t>
-      </w:r>
-      <w:proofErr w:type="spellEnd"/>
-      <w:r>
-        <w:t>} or resource objects. Error handler returns standardized JSON via middleware/errorHandler.js.</w:t>
+        <w:t>Response conventions: JSON with {status,message,data} or resource objects. Error handler returns standardized JSON via middleware/errorHandler.js.</w:t>
       </w:r>
     </w:p>
     <w:p>
@@ -3408,28 +2716,7 @@
         </w:numPr>
       </w:pPr>
       <w:r>
-        <w:t>Multer stores files to /</w:t>
-      </w:r>
-      <w:proofErr w:type="spellStart"/>
-      <w:r>
-        <w:t>img</w:t>
-      </w:r>
-      <w:proofErr w:type="spellEnd"/>
-      <w:r>
-        <w:t xml:space="preserve"> using filename &lt;field&gt;-&lt;timestamp</w:t>
-      </w:r>
-      <w:proofErr w:type="gramStart"/>
-      <w:r>
-        <w:t>&gt;.&lt;</w:t>
-      </w:r>
-      <w:proofErr w:type="spellStart"/>
-      <w:proofErr w:type="gramEnd"/>
-      <w:r>
-        <w:t>ext</w:t>
-      </w:r>
-      <w:proofErr w:type="spellEnd"/>
-      <w:r>
-        <w:t>&gt; to prevent collisions.</w:t>
+        <w:t>Multer stores files to /img using filename &lt;field&gt;-&lt;timestamp&gt;.&lt;ext&gt; to prevent collisions.</w:t>
       </w:r>
     </w:p>
     <w:p>
@@ -3440,25 +2727,7 @@
         </w:numPr>
       </w:pPr>
       <w:r>
-        <w:t xml:space="preserve">After upload, the server pushes the filename to the current user’s </w:t>
-      </w:r>
-      <w:proofErr w:type="gramStart"/>
-      <w:r>
-        <w:t>images[</w:t>
-      </w:r>
-      <w:proofErr w:type="gramEnd"/>
-      <w:r>
-        <w:t xml:space="preserve">] or sets </w:t>
-      </w:r>
-      <w:proofErr w:type="spellStart"/>
-      <w:proofErr w:type="gramStart"/>
-      <w:r>
-        <w:t>user.avatar</w:t>
-      </w:r>
-      <w:proofErr w:type="spellEnd"/>
-      <w:proofErr w:type="gramEnd"/>
-      <w:r>
-        <w:t xml:space="preserve"> accordingly.</w:t>
+        <w:t>After upload, the server pushes the filename to the current user’s images[] or sets user.avatar accordingly.</w:t>
       </w:r>
     </w:p>
     <w:p>
@@ -3480,25 +2749,7 @@
         </w:numPr>
       </w:pPr>
       <w:r>
-        <w:t xml:space="preserve">Add </w:t>
-      </w:r>
-      <w:proofErr w:type="spellStart"/>
-      <w:r>
-        <w:t>fileFilter</w:t>
-      </w:r>
-      <w:proofErr w:type="spellEnd"/>
-      <w:r>
-        <w:t xml:space="preserve"> / </w:t>
-      </w:r>
-      <w:proofErr w:type="spellStart"/>
-      <w:proofErr w:type="gramStart"/>
-      <w:r>
-        <w:t>limits.fileSize</w:t>
-      </w:r>
-      <w:proofErr w:type="spellEnd"/>
-      <w:proofErr w:type="gramEnd"/>
-      <w:r>
-        <w:t xml:space="preserve"> for production.</w:t>
+        <w:t>Add fileFilter / limits.fileSize for production.</w:t>
       </w:r>
     </w:p>
     <w:p>
@@ -3569,15 +2820,7 @@
         </w:numPr>
       </w:pPr>
       <w:r>
-        <w:t xml:space="preserve">In-memory helpers </w:t>
-      </w:r>
-      <w:proofErr w:type="gramStart"/>
-      <w:r>
-        <w:t>are not persisted</w:t>
-      </w:r>
-      <w:proofErr w:type="gramEnd"/>
-      <w:r>
-        <w:t xml:space="preserve"> — consider backing room state if you need history.</w:t>
+        <w:t>In-memory helpers are not persisted — consider backing room state if you need history.</w:t>
       </w:r>
     </w:p>
     <w:p>
@@ -3608,15 +2851,7 @@
         </w:numPr>
       </w:pPr>
       <w:r>
-        <w:t>Password hashing (</w:t>
-      </w:r>
-      <w:proofErr w:type="spellStart"/>
-      <w:r>
-        <w:t>bcrypt</w:t>
-      </w:r>
-      <w:proofErr w:type="spellEnd"/>
-      <w:r>
-        <w:t xml:space="preserve"> 12 rounds)</w:t>
+        <w:t>Password hashing (bcrypt 12 rounds)</w:t>
       </w:r>
     </w:p>
     <w:p>
@@ -3638,13 +2873,8 @@
         </w:numPr>
       </w:pPr>
       <w:r>
-        <w:t xml:space="preserve">http-only cookies; in production set secure=true and appropriate </w:t>
-      </w:r>
-      <w:proofErr w:type="spellStart"/>
-      <w:r>
-        <w:t>sameSite</w:t>
-      </w:r>
-      <w:proofErr w:type="spellEnd"/>
+        <w:t>http-only cookies; in production set secure=true and appropriate sameSite</w:t>
+      </w:r>
     </w:p>
     <w:p>
       <w:pPr>
@@ -3692,15 +2922,7 @@
         </w:numPr>
       </w:pPr>
       <w:r>
-        <w:t xml:space="preserve">Input sanitization (mongo-sanitize / </w:t>
-      </w:r>
-      <w:proofErr w:type="spellStart"/>
-      <w:r>
-        <w:t>xss</w:t>
-      </w:r>
-      <w:proofErr w:type="spellEnd"/>
-      <w:r>
-        <w:t>-clean)</w:t>
+        <w:t>Input sanitization (mongo-sanitize / xss-clean)</w:t>
       </w:r>
     </w:p>
     <w:p>
@@ -3711,13 +2933,8 @@
         </w:numPr>
       </w:pPr>
       <w:r>
-        <w:t>Move uploads to S3/GCS with pre-signed URLs and remove direct static serving of /</w:t>
-      </w:r>
-      <w:proofErr w:type="spellStart"/>
-      <w:r>
-        <w:t>img</w:t>
-      </w:r>
-      <w:proofErr w:type="spellEnd"/>
+        <w:t>Move uploads to S3/GCS with pre-signed URLs and remove direct static serving of /img</w:t>
+      </w:r>
     </w:p>
     <w:p>
       <w:pPr>
@@ -3740,37 +2957,14 @@
       </w:r>
     </w:p>
     <w:p>
-      <w:proofErr w:type="spellStart"/>
-      <w:r>
-        <w:t>npm</w:t>
-      </w:r>
-      <w:proofErr w:type="spellEnd"/>
-      <w:r>
-        <w:t xml:space="preserve"> install</w:t>
-      </w:r>
-    </w:p>
-    <w:p>
-      <w:proofErr w:type="spellStart"/>
-      <w:r>
-        <w:t>npm</w:t>
-      </w:r>
-      <w:proofErr w:type="spellEnd"/>
-      <w:r>
-        <w:t xml:space="preserve"> run </w:t>
-      </w:r>
-      <w:proofErr w:type="gramStart"/>
-      <w:r>
-        <w:t>dev  #</w:t>
-      </w:r>
-      <w:proofErr w:type="gramEnd"/>
-      <w:r>
-        <w:t xml:space="preserve"> </w:t>
-      </w:r>
-      <w:proofErr w:type="spellStart"/>
-      <w:r>
-        <w:t>nodemon</w:t>
-      </w:r>
-      <w:proofErr w:type="spellEnd"/>
+      <w:r>
+        <w:t>npm install</w:t>
+      </w:r>
+    </w:p>
+    <w:p>
+      <w:r>
+        <w:t>npm run dev  # nodemon</w:t>
+      </w:r>
     </w:p>
     <w:p>
       <w:r>
@@ -3785,23 +2979,7 @@
         </w:numPr>
       </w:pPr>
       <w:r>
-        <w:t xml:space="preserve">Build frontend with </w:t>
-      </w:r>
-      <w:proofErr w:type="spellStart"/>
-      <w:r>
-        <w:t>vite</w:t>
-      </w:r>
-      <w:proofErr w:type="spellEnd"/>
-      <w:r>
-        <w:t xml:space="preserve"> build → </w:t>
-      </w:r>
-      <w:proofErr w:type="spellStart"/>
-      <w:r>
-        <w:t>dist</w:t>
-      </w:r>
-      <w:proofErr w:type="spellEnd"/>
-      <w:r>
-        <w:t>/ and serve as static files behind Nginx or the same Express server.</w:t>
+        <w:t>Build frontend with vite build → dist/ and serve as static files behind Nginx or the same Express server.</w:t>
       </w:r>
     </w:p>
     <w:p>
@@ -3824,15 +3002,7 @@
       </w:pPr>
       <w:r>
         <w:lastRenderedPageBreak/>
-        <w:t xml:space="preserve">Use PM2 or </w:t>
-      </w:r>
-      <w:proofErr w:type="spellStart"/>
-      <w:r>
-        <w:t>systemd</w:t>
-      </w:r>
-      <w:proofErr w:type="spellEnd"/>
-      <w:r>
-        <w:t xml:space="preserve"> for process management.</w:t>
+        <w:t>Use PM2 or systemd for process management.</w:t>
       </w:r>
     </w:p>
     <w:p>
@@ -4016,23 +3186,7 @@
           </w:tcPr>
           <w:p>
             <w:r>
-              <w:t>{</w:t>
-            </w:r>
-            <w:proofErr w:type="spellStart"/>
-            <w:r>
-              <w:t>userName</w:t>
-            </w:r>
-            <w:proofErr w:type="spellEnd"/>
-            <w:r>
-              <w:t xml:space="preserve">, </w:t>
-            </w:r>
-            <w:proofErr w:type="spellStart"/>
-            <w:r>
-              <w:t>roomId</w:t>
-            </w:r>
-            <w:proofErr w:type="spellEnd"/>
-            <w:r>
-              <w:t>}</w:t>
+              <w:t>{userName, roomId}</w:t>
             </w:r>
           </w:p>
         </w:tc>
@@ -4085,23 +3239,7 @@
           </w:tcPr>
           <w:p>
             <w:r>
-              <w:t>{</w:t>
-            </w:r>
-            <w:proofErr w:type="spellStart"/>
-            <w:r>
-              <w:t>roomId</w:t>
-            </w:r>
-            <w:proofErr w:type="spellEnd"/>
-            <w:r>
-              <w:t xml:space="preserve">, </w:t>
-            </w:r>
-            <w:proofErr w:type="spellStart"/>
-            <w:r>
-              <w:t>imageData</w:t>
-            </w:r>
-            <w:proofErr w:type="spellEnd"/>
-            <w:r>
-              <w:t>}</w:t>
+              <w:t>{roomId, imageData}</w:t>
             </w:r>
           </w:p>
         </w:tc>
@@ -4154,23 +3292,7 @@
           </w:tcPr>
           <w:p>
             <w:r>
-              <w:t>{</w:t>
-            </w:r>
-            <w:proofErr w:type="spellStart"/>
-            <w:r>
-              <w:t>imageURL</w:t>
-            </w:r>
-            <w:proofErr w:type="spellEnd"/>
-            <w:r>
-              <w:t xml:space="preserve"> or </w:t>
-            </w:r>
-            <w:proofErr w:type="spellStart"/>
-            <w:r>
-              <w:t>imageData</w:t>
-            </w:r>
-            <w:proofErr w:type="spellEnd"/>
-            <w:r>
-              <w:t>}</w:t>
+              <w:t>{imageURL or imageData}</w:t>
             </w:r>
           </w:p>
         </w:tc>
@@ -4360,15 +3482,7 @@
         </w:numPr>
       </w:pPr>
       <w:r>
-        <w:t>Move uploads to S3/GCS and remove direct static serving of /</w:t>
-      </w:r>
-      <w:proofErr w:type="spellStart"/>
-      <w:r>
-        <w:t>img</w:t>
-      </w:r>
-      <w:proofErr w:type="spellEnd"/>
-      <w:r>
-        <w:t>.</w:t>
+        <w:t>Move uploads to S3/GCS and remove direct static serving of /img.</w:t>
       </w:r>
     </w:p>
     <w:p>
@@ -4401,15 +3515,7 @@
         </w:numPr>
       </w:pPr>
       <w:r>
-        <w:t xml:space="preserve">Use a process manager (PM2) and reverse proxy (Nginx) with SSL and </w:t>
-      </w:r>
-      <w:proofErr w:type="spellStart"/>
-      <w:r>
-        <w:t>gzip</w:t>
-      </w:r>
-      <w:proofErr w:type="spellEnd"/>
-      <w:r>
-        <w:t>.</w:t>
+        <w:t>Use a process manager (PM2) and reverse proxy (Nginx) with SSL and gzip.</w:t>
       </w:r>
     </w:p>
     <w:p>
@@ -4429,23 +3535,7 @@
         </w:numPr>
       </w:pPr>
       <w:r>
-        <w:t xml:space="preserve">Set VITE_API_URL and update </w:t>
-      </w:r>
-      <w:proofErr w:type="spellStart"/>
-      <w:r>
-        <w:t>axios</w:t>
-      </w:r>
-      <w:proofErr w:type="spellEnd"/>
-      <w:r>
-        <w:t xml:space="preserve"> </w:t>
-      </w:r>
-      <w:proofErr w:type="spellStart"/>
-      <w:r>
-        <w:t>baseURL</w:t>
-      </w:r>
-      <w:proofErr w:type="spellEnd"/>
-      <w:r>
-        <w:t xml:space="preserve"> accordingly.</w:t>
+        <w:t>Set VITE_API_URL and update axios baseURL accordingly.</w:t>
       </w:r>
     </w:p>
     <w:p>
@@ -4455,21 +3545,8 @@
           <w:numId w:val="21"/>
         </w:numPr>
       </w:pPr>
-      <w:proofErr w:type="spellStart"/>
-      <w:r>
-        <w:t>vite</w:t>
-      </w:r>
-      <w:proofErr w:type="spellEnd"/>
-      <w:r>
-        <w:t xml:space="preserve"> build and serve </w:t>
-      </w:r>
-      <w:proofErr w:type="spellStart"/>
-      <w:r>
-        <w:t>dist</w:t>
-      </w:r>
-      <w:proofErr w:type="spellEnd"/>
-      <w:r>
-        <w:t>/ via CDN/Nginx with SPA fallback to index.html.</w:t>
+      <w:r>
+        <w:t>vite build and serve dist/ via CDN/Nginx with SPA fallback to index.html.</w:t>
       </w:r>
     </w:p>
     <w:p>
@@ -4501,23 +3578,7 @@
         </w:numPr>
       </w:pPr>
       <w:r>
-        <w:t>Logging (</w:t>
-      </w:r>
-      <w:proofErr w:type="spellStart"/>
-      <w:r>
-        <w:t>winston</w:t>
-      </w:r>
-      <w:proofErr w:type="spellEnd"/>
-      <w:r>
-        <w:t>/</w:t>
-      </w:r>
-      <w:proofErr w:type="spellStart"/>
-      <w:r>
-        <w:t>pino</w:t>
-      </w:r>
-      <w:proofErr w:type="spellEnd"/>
-      <w:r>
-        <w:t>), uptime probes, and application metrics.</w:t>
+        <w:t>Logging (winston/pino), uptime probes, and application metrics.</w:t>
       </w:r>
     </w:p>
     <w:p>
@@ -4568,15 +3629,7 @@
         <w:t>Unit tests</w:t>
       </w:r>
       <w:r>
-        <w:t xml:space="preserve">: Jest + </w:t>
-      </w:r>
-      <w:proofErr w:type="spellStart"/>
-      <w:r>
-        <w:t>supertest</w:t>
-      </w:r>
-      <w:proofErr w:type="spellEnd"/>
-      <w:r>
-        <w:t xml:space="preserve"> for backend controllers and middleware.</w:t>
+        <w:t>: Jest + supertest for backend controllers and middleware.</w:t>
       </w:r>
     </w:p>
     <w:p>
@@ -4612,15 +3665,7 @@
         <w:t>Socket tests</w:t>
       </w:r>
       <w:r>
-        <w:t xml:space="preserve">: socket.io-client mocks to assert join/leave/draw </w:t>
-      </w:r>
-      <w:proofErr w:type="spellStart"/>
-      <w:r>
-        <w:t>behavior</w:t>
-      </w:r>
-      <w:proofErr w:type="spellEnd"/>
-      <w:r>
-        <w:t>.</w:t>
+        <w:t>: socket.io-client mocks to assert join/leave/draw behavior.</w:t>
       </w:r>
     </w:p>
     <w:p>
@@ -4698,17 +3743,7 @@
         </w:numPr>
       </w:pPr>
       <w:r>
-        <w:t xml:space="preserve">Ensure frontend requests use </w:t>
-      </w:r>
-      <w:proofErr w:type="spellStart"/>
-      <w:proofErr w:type="gramStart"/>
-      <w:r>
-        <w:t>withCredentials:true</w:t>
-      </w:r>
-      <w:proofErr w:type="spellEnd"/>
-      <w:proofErr w:type="gramEnd"/>
-      <w:r>
-        <w:t xml:space="preserve"> and that CORS origin matches exactly.</w:t>
+        <w:t>Ensure frontend requests use withCredentials:true and that CORS origin matches exactly.</w:t>
       </w:r>
     </w:p>
     <w:p>
@@ -4748,38 +3783,7 @@
         </w:numPr>
       </w:pPr>
       <w:r>
-        <w:t xml:space="preserve">Ensure </w:t>
-      </w:r>
-      <w:proofErr w:type="spellStart"/>
-      <w:proofErr w:type="gramStart"/>
-      <w:r>
-        <w:t>app.use</w:t>
-      </w:r>
-      <w:proofErr w:type="spellEnd"/>
-      <w:r>
-        <w:t>(</w:t>
-      </w:r>
-      <w:proofErr w:type="gramEnd"/>
-      <w:r>
-        <w:t>'/</w:t>
-      </w:r>
-      <w:proofErr w:type="spellStart"/>
-      <w:r>
-        <w:t>img</w:t>
-      </w:r>
-      <w:proofErr w:type="spellEnd"/>
-      <w:r>
-        <w:t xml:space="preserve">', </w:t>
-      </w:r>
-      <w:proofErr w:type="spellStart"/>
-      <w:proofErr w:type="gramStart"/>
-      <w:r>
-        <w:t>express.static</w:t>
-      </w:r>
-      <w:proofErr w:type="spellEnd"/>
-      <w:proofErr w:type="gramEnd"/>
-      <w:r>
-        <w:t>(...)) is mounted before any catch-all /* route.</w:t>
+        <w:t>Ensure app.use('/img', express.static(...)) is mounted before any catch-all /* route.</w:t>
       </w:r>
     </w:p>
     <w:p>
@@ -4820,48 +3824,6 @@
       </w:r>
       <w:r>
         <w:t>: Initial full-stack release — JWT auth, avatar uploads, canvas PNG upload, live room drawing with Rough.js + Socket.IO, dashboard and gallery.</w:t>
-      </w:r>
-    </w:p>
-    <w:p>
-      <w:r>
-        <w:pict w14:anchorId="294556E9">
-          <v:rect id="_x0000_i1036" style="width:0;height:1.5pt" o:hralign="center" o:hrstd="t" o:hr="t" fillcolor="#a0a0a0" stroked="f"/>
-        </w:pict>
-      </w:r>
-    </w:p>
-    <w:p>
-      <w:pPr>
-        <w:rPr>
-          <w:b/>
-          <w:bCs/>
-        </w:rPr>
-      </w:pPr>
-      <w:r>
-        <w:rPr>
-          <w:b/>
-          <w:bCs/>
-        </w:rPr>
-        <w:t>11 — Appendix</w:t>
-      </w:r>
-    </w:p>
-    <w:p>
-      <w:pPr>
-        <w:numPr>
-          <w:ilvl w:val="0"/>
-          <w:numId w:val="28"/>
-        </w:numPr>
-      </w:pPr>
-      <w:r>
-        <w:lastRenderedPageBreak/>
-        <w:t xml:space="preserve">Source documents used to build this unified doc: frontend docs, backend docs, and </w:t>
-      </w:r>
-      <w:proofErr w:type="spellStart"/>
-      <w:r>
-        <w:t>fullstack</w:t>
-      </w:r>
-      <w:proofErr w:type="spellEnd"/>
-      <w:r>
-        <w:t xml:space="preserve"> summary (original project docs). The combined doc consolidates routes, contracts and steps needed to run &amp; deploy the system.</w:t>
       </w:r>
     </w:p>
     <w:p>

</xml_diff>